<commit_message>
add acceptance materials to AoBP
</commit_message>
<xml_diff>
--- a/docs/AoBP_submission/revision2/2021NxI_supp_v1.0_AoBP.docx
+++ b/docs/AoBP_submission/revision2/2021NxI_supp_v1.0_AoBP.docx
@@ -1303,7 +1303,7 @@
               <w:jc w:val="right"/>
             </w:pPr>
             <w:r>
-              <w:t>35.592</w:t>
+              <w:t>37.483</w:t>
             </w:r>
           </w:p>
         </w:tc>
@@ -1375,7 +1375,10 @@
               <w:jc w:val="right"/>
             </w:pPr>
             <w:r>
-              <w:t>0.695</w:t>
+              <w:t>0.</w:t>
+            </w:r>
+            <w:r>
+              <w:t>801</w:t>
             </w:r>
           </w:p>
         </w:tc>
@@ -1392,7 +1395,7 @@
               <w:t>0.</w:t>
             </w:r>
             <w:r>
-              <w:t>404</w:t>
+              <w:t>371</w:t>
             </w:r>
           </w:p>
         </w:tc>
@@ -1448,7 +1451,10 @@
               <w:jc w:val="right"/>
             </w:pPr>
             <w:r>
-              <w:t>0.759</w:t>
+              <w:t>0.</w:t>
+            </w:r>
+            <w:r>
+              <w:t>823</w:t>
             </w:r>
           </w:p>
         </w:tc>
@@ -1468,7 +1474,10 @@
               <w:t>0.</w:t>
             </w:r>
             <w:r>
-              <w:t>384</w:t>
+              <w:t>3</w:t>
+            </w:r>
+            <w:r>
+              <w:t>64</w:t>
             </w:r>
           </w:p>
         </w:tc>
@@ -1730,7 +1739,7 @@
               <w:jc w:val="right"/>
             </w:pPr>
             <w:r>
-              <w:t>29.15</w:t>
+              <w:t>28.41</w:t>
             </w:r>
           </w:p>
         </w:tc>
@@ -1747,7 +1756,7 @@
               <w:jc w:val="right"/>
             </w:pPr>
             <w:r>
-              <w:t>0.535</w:t>
+              <w:t>0.534</w:t>
             </w:r>
           </w:p>
         </w:tc>
@@ -1764,7 +1773,7 @@
               <w:jc w:val="right"/>
             </w:pPr>
             <w:r>
-              <w:t>0.454</w:t>
+              <w:t>0.457</w:t>
             </w:r>
           </w:p>
         </w:tc>
@@ -1781,7 +1790,7 @@
               <w:jc w:val="right"/>
             </w:pPr>
             <w:r>
-              <w:t>0.632</w:t>
+              <w:t>0.624</w:t>
             </w:r>
           </w:p>
         </w:tc>
@@ -1811,7 +1820,7 @@
               <w:jc w:val="right"/>
             </w:pPr>
             <w:r>
-              <w:t>22.43</w:t>
+              <w:t>26.48</w:t>
             </w:r>
           </w:p>
         </w:tc>
@@ -1853,7 +1862,7 @@
               <w:jc w:val="right"/>
             </w:pPr>
             <w:r>
-              <w:t>0.693</w:t>
+              <w:t>0.691</w:t>
             </w:r>
           </w:p>
         </w:tc>
@@ -1883,7 +1892,7 @@
               <w:jc w:val="right"/>
             </w:pPr>
             <w:r>
-              <w:t>25.61</w:t>
+              <w:t>23.24</w:t>
             </w:r>
           </w:p>
         </w:tc>
@@ -1911,7 +1920,7 @@
               <w:jc w:val="right"/>
             </w:pPr>
             <w:r>
-              <w:t>0.747</w:t>
+              <w:t>0.749</w:t>
             </w:r>
           </w:p>
         </w:tc>
@@ -1925,7 +1934,7 @@
               <w:jc w:val="right"/>
             </w:pPr>
             <w:r>
-              <w:t>1.047</w:t>
+              <w:t>1.044</w:t>
             </w:r>
           </w:p>
         </w:tc>
@@ -1955,7 +1964,7 @@
               <w:jc w:val="right"/>
             </w:pPr>
             <w:r>
-              <w:t>24.20</w:t>
+              <w:t>25.04</w:t>
             </w:r>
           </w:p>
         </w:tc>
@@ -1983,7 +1992,7 @@
               <w:jc w:val="right"/>
             </w:pPr>
             <w:r>
-              <w:t>0.767</w:t>
+              <w:t>0.768</w:t>
             </w:r>
           </w:p>
         </w:tc>
@@ -1997,7 +2006,7 @@
               <w:jc w:val="right"/>
             </w:pPr>
             <w:r>
-              <w:t>1.012</w:t>
+              <w:t>1.010</w:t>
             </w:r>
           </w:p>
         </w:tc>
@@ -2068,10 +2077,10 @@
           <w:noProof/>
         </w:rPr>
         <w:drawing>
-          <wp:inline distT="0" distB="0" distL="0" distR="0" wp14:anchorId="7ABE71D4" wp14:editId="5D9C4A35">
-            <wp:extent cx="4281330" cy="2854220"/>
-            <wp:effectExtent l="0" t="0" r="0" b="3810"/>
-            <wp:docPr id="487450216" name="Picture 1"/>
+          <wp:inline distT="0" distB="0" distL="0" distR="0" wp14:anchorId="1962F90E" wp14:editId="29D19AA1">
+            <wp:extent cx="3621266" cy="2414177"/>
+            <wp:effectExtent l="0" t="0" r="0" b="0"/>
+            <wp:docPr id="459972065" name="Picture 1"/>
             <wp:cNvGraphicFramePr>
               <a:graphicFrameLocks xmlns:a="http://schemas.openxmlformats.org/drawingml/2006/main" noChangeAspect="1"/>
             </wp:cNvGraphicFramePr>
@@ -2079,7 +2088,7 @@
               <a:graphicData uri="http://schemas.openxmlformats.org/drawingml/2006/picture">
                 <pic:pic xmlns:pic="http://schemas.openxmlformats.org/drawingml/2006/picture">
                   <pic:nvPicPr>
-                    <pic:cNvPr id="487450216" name="Picture 487450216"/>
+                    <pic:cNvPr id="459972065" name="Picture 459972065"/>
                     <pic:cNvPicPr/>
                   </pic:nvPicPr>
                   <pic:blipFill>
@@ -2091,7 +2100,7 @@
                   <pic:spPr>
                     <a:xfrm>
                       <a:off x="0" y="0"/>
-                      <a:ext cx="4297009" cy="2864673"/>
+                      <a:ext cx="3638950" cy="2425967"/>
                     </a:xfrm>
                     <a:prstGeom prst="rect">
                       <a:avLst/>

</xml_diff>